<commit_message>
aoppdftext test and example done
bug fixed
</commit_message>
<xml_diff>
--- a/javaProject/out/production/javaProject/com/company/Examples/localTemplate.docx
+++ b/javaProject/out/production/javaProject/com/company/Examples/localTemplate.docx
@@ -81,7 +81,21 @@
         <w:rPr>
           <w:lang w:val="en-US"/>
         </w:rPr>
-        <w:t>{%imageTag}</w:t>
+        <w:t>{%</w:t>
+      </w:r>
+      <w:proofErr w:type="spellStart"/>
+      <w:r>
+        <w:rPr>
+          <w:lang w:val="en-US"/>
+        </w:rPr>
+        <w:t>imageTag</w:t>
+      </w:r>
+      <w:proofErr w:type="spellEnd"/>
+      <w:r>
+        <w:rPr>
+          <w:lang w:val="en-US"/>
+        </w:rPr>
+        <w:t>}</w:t>
       </w:r>
     </w:p>
     <w:p>
@@ -110,6 +124,7 @@
         </w:rPr>
         <w:t>{|</w:t>
       </w:r>
+      <w:proofErr w:type="spellStart"/>
       <w:r>
         <w:rPr>
           <w:rFonts w:ascii="Open Sans" w:eastAsia="Times New Roman" w:hAnsi="Open Sans" w:cs="Open Sans"/>
@@ -121,6 +136,7 @@
         </w:rPr>
         <w:t>barc</w:t>
       </w:r>
+      <w:proofErr w:type="spellEnd"/>
       <w:r>
         <w:rPr>
           <w:rFonts w:ascii="Open Sans" w:eastAsia="Times New Roman" w:hAnsi="Open Sans" w:cs="Open Sans"/>
@@ -151,6 +167,7 @@
         </w:rPr>
         <w:t>{|</w:t>
       </w:r>
+      <w:proofErr w:type="spellStart"/>
       <w:r>
         <w:rPr>
           <w:rFonts w:ascii="Open Sans" w:eastAsia="Times New Roman" w:hAnsi="Open Sans" w:cs="Open Sans"/>
@@ -162,6 +179,7 @@
         </w:rPr>
         <w:t>wifiqr</w:t>
       </w:r>
+      <w:proofErr w:type="spellEnd"/>
       <w:r>
         <w:rPr>
           <w:rFonts w:ascii="Open Sans" w:eastAsia="Times New Roman" w:hAnsi="Open Sans" w:cs="Open Sans"/>
@@ -172,6 +190,21 @@
           <w:lang w:eastAsia="en-GB"/>
         </w:rPr>
         <w:t>}</w:t>
+      </w:r>
+    </w:p>
+    <w:p>
+      <w:pPr>
+        <w:rPr>
+          <w:rFonts w:ascii="Times New Roman" w:eastAsia="Times New Roman" w:hAnsi="Times New Roman" w:cs="Times New Roman"/>
+          <w:lang w:val="en-US" w:eastAsia="en-GB"/>
+        </w:rPr>
+      </w:pPr>
+      <w:r>
+        <w:rPr>
+          <w:rFonts w:ascii="Times New Roman" w:eastAsia="Times New Roman" w:hAnsi="Times New Roman" w:cs="Times New Roman"/>
+          <w:lang w:val="en-US" w:eastAsia="en-GB"/>
+        </w:rPr>
+        <w:br w:type="page"/>
       </w:r>
     </w:p>
     <w:p>

</xml_diff>